<commit_message>
LSC-163: Ensure parsing of Commencement History stops if a rubric is encountered.
</commit_message>
<xml_diff>
--- a/test/lawmaker/wdsi/rubrics-and-explanatory-notes-cy.docx
+++ b/test/lawmaker/wdsi/rubrics-and-explanatory-notes-cy.docx
@@ -1812,10 +1812,10 @@
   <w:style w:type="paragraph" w:customStyle="1" w:styleId="Correction">
     <w:name w:val="Correction"/>
     <w:next w:val="Draft"/>
-    <w:rsid w:val="00EC6837"/>
+    <w:rsid w:val="00307C4C"/>
     <w:pPr>
       <w:spacing w:after="240" w:line="220" w:lineRule="atLeast"/>
-      <w:jc w:val="center"/>
+      <w:jc w:val="both"/>
     </w:pPr>
     <w:rPr>
       <w:i/>

</xml_diff>